<commit_message>
API AUTH SIGIN AND SIGNUP
</commit_message>
<xml_diff>
--- a/WORK FORCE.docx
+++ b/WORK FORCE.docx
@@ -706,12 +706,30 @@
           <w:szCs w:val="24"/>
         </w:rPr>
       </w:pPr>
-      <w:r>
-        <w:rPr>
-          <w:sz w:val="24"/>
-          <w:szCs w:val="24"/>
-        </w:rPr>
-        <w:t>Fliter-  Area , work (show</w:t>
+      <w:proofErr w:type="spellStart"/>
+      <w:r>
+        <w:rPr>
+          <w:sz w:val="24"/>
+          <w:szCs w:val="24"/>
+        </w:rPr>
+        <w:t>Fliter</w:t>
+      </w:r>
+      <w:proofErr w:type="spellEnd"/>
+      <w:proofErr w:type="gramStart"/>
+      <w:r>
+        <w:rPr>
+          <w:sz w:val="24"/>
+          <w:szCs w:val="24"/>
+        </w:rPr>
+        <w:t>-  Area</w:t>
+      </w:r>
+      <w:proofErr w:type="gramEnd"/>
+      <w:r>
+        <w:rPr>
+          <w:sz w:val="24"/>
+          <w:szCs w:val="24"/>
+        </w:rPr>
+        <w:t xml:space="preserve"> , work (show</w:t>
       </w:r>
       <w:r>
         <w:rPr>
@@ -965,9 +983,11 @@
                           <w:p/>
                           <w:p/>
                           <w:p>
+                            <w:proofErr w:type="spellStart"/>
                             <w:r>
                               <w:t>hvjv</w:t>
                             </w:r>
+                            <w:proofErr w:type="spellEnd"/>
                           </w:p>
                         </w:txbxContent>
                       </wps:txbx>
@@ -1011,9 +1031,11 @@
                     <w:p/>
                     <w:p/>
                     <w:p>
+                      <w:proofErr w:type="spellStart"/>
                       <w:r>
                         <w:t>hvjv</w:t>
                       </w:r>
+                      <w:proofErr w:type="spellEnd"/>
                     </w:p>
                   </w:txbxContent>
                 </v:textbox>
@@ -1241,6 +1263,7 @@
                                 <w:szCs w:val="21"/>
                               </w:rPr>
                             </w:pPr>
+                            <w:proofErr w:type="spellStart"/>
                             <w:r>
                               <w:rPr>
                                 <w:rFonts w:ascii="Consolas" w:eastAsia="Times New Roman" w:hAnsi="Consolas" w:cs="Times New Roman"/>
@@ -1249,6 +1272,224 @@
                                 <w:szCs w:val="21"/>
                               </w:rPr>
                               <w:t>ReviewText</w:t>
+                            </w:r>
+                            <w:r>
+                              <w:rPr>
+                                <w:rFonts w:ascii="Consolas" w:eastAsia="Times New Roman" w:hAnsi="Consolas" w:cs="Times New Roman"/>
+                                <w:color w:val="D4D4D4"/>
+                                <w:sz w:val="21"/>
+                                <w:szCs w:val="21"/>
+                              </w:rPr>
+                              <w:t>vdv</w:t>
+                            </w:r>
+                            <w:proofErr w:type="spellEnd"/>
+                            <w:r>
+                              <w:rPr>
+                                <w:rFonts w:ascii="Consolas" w:eastAsia="Times New Roman" w:hAnsi="Consolas" w:cs="Times New Roman"/>
+                                <w:color w:val="D4D4D4"/>
+                                <w:sz w:val="21"/>
+                                <w:szCs w:val="21"/>
+                              </w:rPr>
+                              <w:tab/>
+                            </w:r>
+                            <w:r>
+                              <w:rPr>
+                                <w:rFonts w:ascii="Consolas" w:eastAsia="Times New Roman" w:hAnsi="Consolas" w:cs="Times New Roman"/>
+                                <w:color w:val="D4D4D4"/>
+                                <w:sz w:val="21"/>
+                                <w:szCs w:val="21"/>
+                              </w:rPr>
+                              <w:tab/>
+                            </w:r>
+                            <w:r>
+                              <w:rPr>
+                                <w:rFonts w:ascii="Consolas" w:eastAsia="Times New Roman" w:hAnsi="Consolas" w:cs="Times New Roman"/>
+                                <w:color w:val="D4D4D4"/>
+                                <w:sz w:val="21"/>
+                                <w:szCs w:val="21"/>
+                              </w:rPr>
+                              <w:tab/>
+                            </w:r>
+                            <w:r>
+                              <w:rPr>
+                                <w:rFonts w:ascii="Consolas" w:eastAsia="Times New Roman" w:hAnsi="Consolas" w:cs="Times New Roman"/>
+                                <w:color w:val="D4D4D4"/>
+                                <w:sz w:val="21"/>
+                                <w:szCs w:val="21"/>
+                              </w:rPr>
+                              <w:tab/>
+                            </w:r>
+                            <w:r>
+                              <w:rPr>
+                                <w:rFonts w:ascii="Consolas" w:eastAsia="Times New Roman" w:hAnsi="Consolas" w:cs="Times New Roman"/>
+                                <w:color w:val="D4D4D4"/>
+                                <w:sz w:val="21"/>
+                                <w:szCs w:val="21"/>
+                              </w:rPr>
+                              <w:tab/>
+                            </w:r>
+                            <w:r>
+                              <w:rPr>
+                                <w:rFonts w:ascii="Consolas" w:eastAsia="Times New Roman" w:hAnsi="Consolas" w:cs="Times New Roman"/>
+                                <w:color w:val="D4D4D4"/>
+                                <w:sz w:val="21"/>
+                                <w:szCs w:val="21"/>
+                              </w:rPr>
+                              <w:tab/>
+                            </w:r>
+                            <w:r>
+                              <w:rPr>
+                                <w:rFonts w:ascii="Consolas" w:eastAsia="Times New Roman" w:hAnsi="Consolas" w:cs="Times New Roman"/>
+                                <w:color w:val="D4D4D4"/>
+                                <w:sz w:val="21"/>
+                                <w:szCs w:val="21"/>
+                              </w:rPr>
+                              <w:tab/>
+                            </w:r>
+                            <w:r>
+                              <w:rPr>
+                                <w:rFonts w:ascii="Consolas" w:eastAsia="Times New Roman" w:hAnsi="Consolas" w:cs="Times New Roman"/>
+                                <w:color w:val="D4D4D4"/>
+                                <w:sz w:val="21"/>
+                                <w:szCs w:val="21"/>
+                              </w:rPr>
+                              <w:tab/>
+                            </w:r>
+                            <w:r>
+                              <w:rPr>
+                                <w:rFonts w:ascii="Consolas" w:eastAsia="Times New Roman" w:hAnsi="Consolas" w:cs="Times New Roman"/>
+                                <w:color w:val="D4D4D4"/>
+                                <w:sz w:val="21"/>
+                                <w:szCs w:val="21"/>
+                              </w:rPr>
+                              <w:tab/>
+                            </w:r>
+                            <w:r>
+                              <w:rPr>
+                                <w:rFonts w:ascii="Consolas" w:eastAsia="Times New Roman" w:hAnsi="Consolas" w:cs="Times New Roman"/>
+                                <w:color w:val="D4D4D4"/>
+                                <w:sz w:val="21"/>
+                                <w:szCs w:val="21"/>
+                              </w:rPr>
+                              <w:tab/>
+                            </w:r>
+                            <w:r>
+                              <w:rPr>
+                                <w:rFonts w:ascii="Consolas" w:eastAsia="Times New Roman" w:hAnsi="Consolas" w:cs="Times New Roman"/>
+                                <w:color w:val="D4D4D4"/>
+                                <w:sz w:val="21"/>
+                                <w:szCs w:val="21"/>
+                              </w:rPr>
+                              <w:tab/>
+                            </w:r>
+                            <w:r>
+                              <w:rPr>
+                                <w:rFonts w:ascii="Consolas" w:eastAsia="Times New Roman" w:hAnsi="Consolas" w:cs="Times New Roman"/>
+                                <w:color w:val="D4D4D4"/>
+                                <w:sz w:val="21"/>
+                                <w:szCs w:val="21"/>
+                              </w:rPr>
+                              <w:tab/>
+                            </w:r>
+                            <w:r>
+                              <w:rPr>
+                                <w:rFonts w:ascii="Consolas" w:eastAsia="Times New Roman" w:hAnsi="Consolas" w:cs="Times New Roman"/>
+                                <w:color w:val="D4D4D4"/>
+                                <w:sz w:val="21"/>
+                                <w:szCs w:val="21"/>
+                              </w:rPr>
+                              <w:tab/>
+                            </w:r>
+                            <w:r>
+                              <w:rPr>
+                                <w:rFonts w:ascii="Consolas" w:eastAsia="Times New Roman" w:hAnsi="Consolas" w:cs="Times New Roman"/>
+                                <w:color w:val="D4D4D4"/>
+                                <w:sz w:val="21"/>
+                                <w:szCs w:val="21"/>
+                              </w:rPr>
+                              <w:tab/>
+                            </w:r>
+                            <w:r>
+                              <w:rPr>
+                                <w:rFonts w:ascii="Consolas" w:eastAsia="Times New Roman" w:hAnsi="Consolas" w:cs="Times New Roman"/>
+                                <w:color w:val="D4D4D4"/>
+                                <w:sz w:val="21"/>
+                                <w:szCs w:val="21"/>
+                              </w:rPr>
+                              <w:tab/>
+                            </w:r>
+                            <w:r>
+                              <w:rPr>
+                                <w:rFonts w:ascii="Consolas" w:eastAsia="Times New Roman" w:hAnsi="Consolas" w:cs="Times New Roman"/>
+                                <w:color w:val="D4D4D4"/>
+                                <w:sz w:val="21"/>
+                                <w:szCs w:val="21"/>
+                              </w:rPr>
+                              <w:tab/>
+                            </w:r>
+                            <w:proofErr w:type="spellStart"/>
+                            <w:r>
+                              <w:rPr>
+                                <w:rFonts w:ascii="Consolas" w:eastAsia="Times New Roman" w:hAnsi="Consolas" w:cs="Times New Roman"/>
+                                <w:color w:val="D4D4D4"/>
+                                <w:sz w:val="21"/>
+                                <w:szCs w:val="21"/>
+                              </w:rPr>
+                              <w:t>dsfsafsfasdsgdsgdsgdgdgsssssssssssssssssssssssssssss</w:t>
+                            </w:r>
+                            <w:proofErr w:type="spellEnd"/>
+                          </w:p>
+                          <w:p>
+                            <w:pPr>
+                              <w:shd w:val="clear" w:color="auto" w:fill="1E1E1E"/>
+                              <w:spacing w:after="0" w:line="285" w:lineRule="atLeast"/>
+                              <w:rPr>
+                                <w:rFonts w:ascii="Consolas" w:eastAsia="Times New Roman" w:hAnsi="Consolas" w:cs="Times New Roman"/>
+                                <w:color w:val="D4D4D4"/>
+                                <w:sz w:val="21"/>
+                                <w:szCs w:val="21"/>
+                              </w:rPr>
+                            </w:pPr>
+                          </w:p>
+                          <w:p>
+                            <w:pPr>
+                              <w:shd w:val="clear" w:color="auto" w:fill="1E1E1E"/>
+                              <w:spacing w:after="0" w:line="285" w:lineRule="atLeast"/>
+                              <w:rPr>
+                                <w:rFonts w:ascii="Consolas" w:eastAsia="Times New Roman" w:hAnsi="Consolas" w:cs="Times New Roman"/>
+                                <w:color w:val="D4D4D4"/>
+                                <w:sz w:val="21"/>
+                                <w:szCs w:val="21"/>
+                              </w:rPr>
+                            </w:pPr>
+                            <w:proofErr w:type="spellStart"/>
+                            <w:r>
+                              <w:rPr>
+                                <w:rFonts w:ascii="Consolas" w:eastAsia="Times New Roman" w:hAnsi="Consolas" w:cs="Times New Roman"/>
+                                <w:color w:val="D4D4D4"/>
+                                <w:sz w:val="21"/>
+                                <w:szCs w:val="21"/>
+                              </w:rPr>
+                              <w:t>sfsf</w:t>
+                            </w:r>
+                            <w:proofErr w:type="spellEnd"/>
+                            <w:r>
+                              <w:rPr>
+                                <w:rFonts w:ascii="Consolas" w:eastAsia="Times New Roman" w:hAnsi="Consolas" w:cs="Times New Roman"/>
+                                <w:color w:val="D4D4D4"/>
+                                <w:sz w:val="21"/>
+                                <w:szCs w:val="21"/>
+                              </w:rPr>
+                              <w:tab/>
+                            </w:r>
+                            <w:r>
+                              <w:rPr>
+                                <w:rFonts w:ascii="Consolas" w:eastAsia="Times New Roman" w:hAnsi="Consolas" w:cs="Times New Roman"/>
+                                <w:color w:val="D4D4D4"/>
+                                <w:sz w:val="21"/>
+                                <w:szCs w:val="21"/>
+                              </w:rPr>
+                              <w:tab/>
                             </w:r>
                           </w:p>
                           <w:p/>
@@ -1351,6 +1592,7 @@
                           <w:szCs w:val="21"/>
                         </w:rPr>
                       </w:pPr>
+                      <w:proofErr w:type="spellStart"/>
                       <w:r>
                         <w:rPr>
                           <w:rFonts w:ascii="Consolas" w:eastAsia="Times New Roman" w:hAnsi="Consolas" w:cs="Times New Roman"/>
@@ -1360,6 +1602,224 @@
                         </w:rPr>
                         <w:t>ReviewText</w:t>
                       </w:r>
+                      <w:r>
+                        <w:rPr>
+                          <w:rFonts w:ascii="Consolas" w:eastAsia="Times New Roman" w:hAnsi="Consolas" w:cs="Times New Roman"/>
+                          <w:color w:val="D4D4D4"/>
+                          <w:sz w:val="21"/>
+                          <w:szCs w:val="21"/>
+                        </w:rPr>
+                        <w:t>vdv</w:t>
+                      </w:r>
+                      <w:proofErr w:type="spellEnd"/>
+                      <w:r>
+                        <w:rPr>
+                          <w:rFonts w:ascii="Consolas" w:eastAsia="Times New Roman" w:hAnsi="Consolas" w:cs="Times New Roman"/>
+                          <w:color w:val="D4D4D4"/>
+                          <w:sz w:val="21"/>
+                          <w:szCs w:val="21"/>
+                        </w:rPr>
+                        <w:tab/>
+                      </w:r>
+                      <w:r>
+                        <w:rPr>
+                          <w:rFonts w:ascii="Consolas" w:eastAsia="Times New Roman" w:hAnsi="Consolas" w:cs="Times New Roman"/>
+                          <w:color w:val="D4D4D4"/>
+                          <w:sz w:val="21"/>
+                          <w:szCs w:val="21"/>
+                        </w:rPr>
+                        <w:tab/>
+                      </w:r>
+                      <w:r>
+                        <w:rPr>
+                          <w:rFonts w:ascii="Consolas" w:eastAsia="Times New Roman" w:hAnsi="Consolas" w:cs="Times New Roman"/>
+                          <w:color w:val="D4D4D4"/>
+                          <w:sz w:val="21"/>
+                          <w:szCs w:val="21"/>
+                        </w:rPr>
+                        <w:tab/>
+                      </w:r>
+                      <w:r>
+                        <w:rPr>
+                          <w:rFonts w:ascii="Consolas" w:eastAsia="Times New Roman" w:hAnsi="Consolas" w:cs="Times New Roman"/>
+                          <w:color w:val="D4D4D4"/>
+                          <w:sz w:val="21"/>
+                          <w:szCs w:val="21"/>
+                        </w:rPr>
+                        <w:tab/>
+                      </w:r>
+                      <w:r>
+                        <w:rPr>
+                          <w:rFonts w:ascii="Consolas" w:eastAsia="Times New Roman" w:hAnsi="Consolas" w:cs="Times New Roman"/>
+                          <w:color w:val="D4D4D4"/>
+                          <w:sz w:val="21"/>
+                          <w:szCs w:val="21"/>
+                        </w:rPr>
+                        <w:tab/>
+                      </w:r>
+                      <w:r>
+                        <w:rPr>
+                          <w:rFonts w:ascii="Consolas" w:eastAsia="Times New Roman" w:hAnsi="Consolas" w:cs="Times New Roman"/>
+                          <w:color w:val="D4D4D4"/>
+                          <w:sz w:val="21"/>
+                          <w:szCs w:val="21"/>
+                        </w:rPr>
+                        <w:tab/>
+                      </w:r>
+                      <w:r>
+                        <w:rPr>
+                          <w:rFonts w:ascii="Consolas" w:eastAsia="Times New Roman" w:hAnsi="Consolas" w:cs="Times New Roman"/>
+                          <w:color w:val="D4D4D4"/>
+                          <w:sz w:val="21"/>
+                          <w:szCs w:val="21"/>
+                        </w:rPr>
+                        <w:tab/>
+                      </w:r>
+                      <w:r>
+                        <w:rPr>
+                          <w:rFonts w:ascii="Consolas" w:eastAsia="Times New Roman" w:hAnsi="Consolas" w:cs="Times New Roman"/>
+                          <w:color w:val="D4D4D4"/>
+                          <w:sz w:val="21"/>
+                          <w:szCs w:val="21"/>
+                        </w:rPr>
+                        <w:tab/>
+                      </w:r>
+                      <w:r>
+                        <w:rPr>
+                          <w:rFonts w:ascii="Consolas" w:eastAsia="Times New Roman" w:hAnsi="Consolas" w:cs="Times New Roman"/>
+                          <w:color w:val="D4D4D4"/>
+                          <w:sz w:val="21"/>
+                          <w:szCs w:val="21"/>
+                        </w:rPr>
+                        <w:tab/>
+                      </w:r>
+                      <w:r>
+                        <w:rPr>
+                          <w:rFonts w:ascii="Consolas" w:eastAsia="Times New Roman" w:hAnsi="Consolas" w:cs="Times New Roman"/>
+                          <w:color w:val="D4D4D4"/>
+                          <w:sz w:val="21"/>
+                          <w:szCs w:val="21"/>
+                        </w:rPr>
+                        <w:tab/>
+                      </w:r>
+                      <w:r>
+                        <w:rPr>
+                          <w:rFonts w:ascii="Consolas" w:eastAsia="Times New Roman" w:hAnsi="Consolas" w:cs="Times New Roman"/>
+                          <w:color w:val="D4D4D4"/>
+                          <w:sz w:val="21"/>
+                          <w:szCs w:val="21"/>
+                        </w:rPr>
+                        <w:tab/>
+                      </w:r>
+                      <w:r>
+                        <w:rPr>
+                          <w:rFonts w:ascii="Consolas" w:eastAsia="Times New Roman" w:hAnsi="Consolas" w:cs="Times New Roman"/>
+                          <w:color w:val="D4D4D4"/>
+                          <w:sz w:val="21"/>
+                          <w:szCs w:val="21"/>
+                        </w:rPr>
+                        <w:tab/>
+                      </w:r>
+                      <w:r>
+                        <w:rPr>
+                          <w:rFonts w:ascii="Consolas" w:eastAsia="Times New Roman" w:hAnsi="Consolas" w:cs="Times New Roman"/>
+                          <w:color w:val="D4D4D4"/>
+                          <w:sz w:val="21"/>
+                          <w:szCs w:val="21"/>
+                        </w:rPr>
+                        <w:tab/>
+                      </w:r>
+                      <w:r>
+                        <w:rPr>
+                          <w:rFonts w:ascii="Consolas" w:eastAsia="Times New Roman" w:hAnsi="Consolas" w:cs="Times New Roman"/>
+                          <w:color w:val="D4D4D4"/>
+                          <w:sz w:val="21"/>
+                          <w:szCs w:val="21"/>
+                        </w:rPr>
+                        <w:tab/>
+                      </w:r>
+                      <w:r>
+                        <w:rPr>
+                          <w:rFonts w:ascii="Consolas" w:eastAsia="Times New Roman" w:hAnsi="Consolas" w:cs="Times New Roman"/>
+                          <w:color w:val="D4D4D4"/>
+                          <w:sz w:val="21"/>
+                          <w:szCs w:val="21"/>
+                        </w:rPr>
+                        <w:tab/>
+                      </w:r>
+                      <w:r>
+                        <w:rPr>
+                          <w:rFonts w:ascii="Consolas" w:eastAsia="Times New Roman" w:hAnsi="Consolas" w:cs="Times New Roman"/>
+                          <w:color w:val="D4D4D4"/>
+                          <w:sz w:val="21"/>
+                          <w:szCs w:val="21"/>
+                        </w:rPr>
+                        <w:tab/>
+                      </w:r>
+                      <w:proofErr w:type="spellStart"/>
+                      <w:r>
+                        <w:rPr>
+                          <w:rFonts w:ascii="Consolas" w:eastAsia="Times New Roman" w:hAnsi="Consolas" w:cs="Times New Roman"/>
+                          <w:color w:val="D4D4D4"/>
+                          <w:sz w:val="21"/>
+                          <w:szCs w:val="21"/>
+                        </w:rPr>
+                        <w:t>dsfsafsfasdsgdsgdsgdgdgsssssssssssssssssssssssssssss</w:t>
+                      </w:r>
+                      <w:proofErr w:type="spellEnd"/>
+                    </w:p>
+                    <w:p>
+                      <w:pPr>
+                        <w:shd w:val="clear" w:color="auto" w:fill="1E1E1E"/>
+                        <w:spacing w:after="0" w:line="285" w:lineRule="atLeast"/>
+                        <w:rPr>
+                          <w:rFonts w:ascii="Consolas" w:eastAsia="Times New Roman" w:hAnsi="Consolas" w:cs="Times New Roman"/>
+                          <w:color w:val="D4D4D4"/>
+                          <w:sz w:val="21"/>
+                          <w:szCs w:val="21"/>
+                        </w:rPr>
+                      </w:pPr>
+                    </w:p>
+                    <w:p>
+                      <w:pPr>
+                        <w:shd w:val="clear" w:color="auto" w:fill="1E1E1E"/>
+                        <w:spacing w:after="0" w:line="285" w:lineRule="atLeast"/>
+                        <w:rPr>
+                          <w:rFonts w:ascii="Consolas" w:eastAsia="Times New Roman" w:hAnsi="Consolas" w:cs="Times New Roman"/>
+                          <w:color w:val="D4D4D4"/>
+                          <w:sz w:val="21"/>
+                          <w:szCs w:val="21"/>
+                        </w:rPr>
+                      </w:pPr>
+                      <w:proofErr w:type="spellStart"/>
+                      <w:r>
+                        <w:rPr>
+                          <w:rFonts w:ascii="Consolas" w:eastAsia="Times New Roman" w:hAnsi="Consolas" w:cs="Times New Roman"/>
+                          <w:color w:val="D4D4D4"/>
+                          <w:sz w:val="21"/>
+                          <w:szCs w:val="21"/>
+                        </w:rPr>
+                        <w:t>sfsf</w:t>
+                      </w:r>
+                      <w:proofErr w:type="spellEnd"/>
+                      <w:r>
+                        <w:rPr>
+                          <w:rFonts w:ascii="Consolas" w:eastAsia="Times New Roman" w:hAnsi="Consolas" w:cs="Times New Roman"/>
+                          <w:color w:val="D4D4D4"/>
+                          <w:sz w:val="21"/>
+                          <w:szCs w:val="21"/>
+                        </w:rPr>
+                        <w:tab/>
+                      </w:r>
+                      <w:r>
+                        <w:rPr>
+                          <w:rFonts w:ascii="Consolas" w:eastAsia="Times New Roman" w:hAnsi="Consolas" w:cs="Times New Roman"/>
+                          <w:color w:val="D4D4D4"/>
+                          <w:sz w:val="21"/>
+                          <w:szCs w:val="21"/>
+                        </w:rPr>
+                        <w:tab/>
+                      </w:r>
                     </w:p>
                     <w:p/>
                   </w:txbxContent>
@@ -1375,21 +1835,140 @@
         <w:rPr>
           <w:b/>
           <w:bCs/>
-          <w:sz w:val="24"/>
-          <w:szCs w:val="24"/>
-          <w:u w:val="single"/>
-        </w:rPr>
-      </w:pPr>
-      <w:r>
-        <w:rPr>
-          <w:b/>
-          <w:bCs/>
-          <w:sz w:val="24"/>
-          <w:szCs w:val="24"/>
-          <w:u w:val="single"/>
-        </w:rPr>
-        <w:br w:type="page"/>
-      </w:r>
+          <w:color w:val="FF0000"/>
+          <w:sz w:val="24"/>
+          <w:szCs w:val="24"/>
+          <w:u w:val="single"/>
+        </w:rPr>
+      </w:pPr>
+    </w:p>
+    <w:p>
+      <w:pPr>
+        <w:rPr>
+          <w:b/>
+          <w:bCs/>
+          <w:color w:val="FF0000"/>
+          <w:sz w:val="24"/>
+          <w:szCs w:val="24"/>
+          <w:u w:val="single"/>
+        </w:rPr>
+      </w:pPr>
+    </w:p>
+    <w:p>
+      <w:pPr>
+        <w:rPr>
+          <w:b/>
+          <w:bCs/>
+          <w:color w:val="FF0000"/>
+          <w:sz w:val="24"/>
+          <w:szCs w:val="24"/>
+          <w:u w:val="single"/>
+        </w:rPr>
+      </w:pPr>
+    </w:p>
+    <w:p>
+      <w:pPr>
+        <w:rPr>
+          <w:b/>
+          <w:bCs/>
+          <w:color w:val="FF0000"/>
+          <w:sz w:val="24"/>
+          <w:szCs w:val="24"/>
+          <w:u w:val="single"/>
+        </w:rPr>
+      </w:pPr>
+    </w:p>
+    <w:p>
+      <w:pPr>
+        <w:rPr>
+          <w:b/>
+          <w:bCs/>
+          <w:color w:val="FF0000"/>
+          <w:sz w:val="24"/>
+          <w:szCs w:val="24"/>
+          <w:u w:val="single"/>
+        </w:rPr>
+      </w:pPr>
+    </w:p>
+    <w:p>
+      <w:pPr>
+        <w:rPr>
+          <w:b/>
+          <w:bCs/>
+          <w:color w:val="FF0000"/>
+          <w:sz w:val="24"/>
+          <w:szCs w:val="24"/>
+          <w:u w:val="single"/>
+        </w:rPr>
+      </w:pPr>
+      <w:r>
+        <w:rPr>
+          <w:b/>
+          <w:bCs/>
+          <w:color w:val="FF0000"/>
+          <w:sz w:val="24"/>
+          <w:szCs w:val="24"/>
+          <w:u w:val="single"/>
+        </w:rPr>
+        <w:t>API</w:t>
+      </w:r>
+    </w:p>
+    <w:p>
+      <w:pPr>
+        <w:pStyle w:val="ListParagraph"/>
+        <w:numPr>
+          <w:ilvl w:val="0"/>
+          <w:numId w:val="8"/>
+        </w:numPr>
+        <w:rPr>
+          <w:b/>
+          <w:bCs/>
+          <w:sz w:val="24"/>
+          <w:szCs w:val="24"/>
+        </w:rPr>
+      </w:pPr>
+      <w:r>
+        <w:rPr>
+          <w:b/>
+          <w:bCs/>
+          <w:color w:val="FF0000"/>
+          <w:sz w:val="24"/>
+          <w:szCs w:val="24"/>
+        </w:rPr>
+        <w:t xml:space="preserve">Auth = </w:t>
+      </w:r>
+      <w:r>
+        <w:rPr>
+          <w:b/>
+          <w:bCs/>
+          <w:color w:val="000000" w:themeColor="text1"/>
+          <w:sz w:val="24"/>
+          <w:szCs w:val="24"/>
+        </w:rPr>
+        <w:t xml:space="preserve">Sign and signup </w:t>
+      </w:r>
+      <w:r>
+        <w:rPr>
+          <w:b/>
+          <w:bCs/>
+          <w:color w:val="000000" w:themeColor="text1"/>
+          <w:sz w:val="24"/>
+          <w:szCs w:val="24"/>
+        </w:rPr>
+        <w:t>(need to do password encrypt)</w:t>
+      </w:r>
+    </w:p>
+    <w:p>
+      <w:pPr>
+        <w:ind w:left="5760"/>
+        <w:rPr>
+          <w:b/>
+          <w:bCs/>
+          <w:sz w:val="24"/>
+          <w:szCs w:val="24"/>
+          <w:u w:val="single"/>
+        </w:rPr>
+      </w:pPr>
     </w:p>
     <w:p>
       <w:pPr>
@@ -1440,6 +2019,96 @@
 <file path=word/numbering.xml><?xml version="1.0" encoding="utf-8"?>
 <w:numbering xmlns:wpc="http://schemas.microsoft.com/office/word/2010/wordprocessingCanvas" xmlns:cx="http://schemas.microsoft.com/office/drawing/2014/chartex" xmlns:cx1="http://schemas.microsoft.com/office/drawing/2015/9/8/chartex" xmlns:cx2="http://schemas.microsoft.com/office/drawing/2015/10/21/chartex" xmlns:cx3="http://schemas.microsoft.com/office/drawing/2016/5/9/chartex" xmlns:cx4="http://schemas.microsoft.com/office/drawing/2016/5/10/chartex" xmlns:cx5="http://schemas.microsoft.com/office/drawing/2016/5/11/chartex" xmlns:cx6="http://schemas.microsoft.com/office/drawing/2016/5/12/chartex" xmlns:cx7="http://schemas.microsoft.com/office/drawing/2016/5/13/chartex" xmlns:cx8="http://schemas.microsoft.com/office/drawing/2016/5/14/chartex" xmlns:mc="http://schemas.openxmlformats.org/markup-compatibility/2006" xmlns:aink="http://schemas.microsoft.com/office/drawing/2016/ink" xmlns:am3d="http://schemas.microsoft.com/office/drawing/2017/model3d" xmlns:o="urn:schemas-microsoft-com:office:office" xmlns:r="http://schemas.openxmlformats.org/officeDocument/2006/relationships" xmlns:m="http://schemas.openxmlformats.org/officeDocument/2006/math" xmlns:v="urn:schemas-microsoft-com:vml" xmlns:wp14="http://schemas.microsoft.com/office/word/2010/wordprocessingDrawing" xmlns:wp="http://schemas.openxmlformats.org/drawingml/2006/wordprocessingDrawing" xmlns:w10="urn:schemas-microsoft-com:office:word" xmlns:w="http://schemas.openxmlformats.org/wordprocessingml/2006/main" xmlns:w14="http://schemas.microsoft.com/office/word/2010/wordml" xmlns:w15="http://schemas.microsoft.com/office/word/2012/wordml" xmlns:w16cex="http://schemas.microsoft.com/office/word/2018/wordml/cex" xmlns:w16cid="http://schemas.microsoft.com/office/word/2016/wordml/cid" xmlns:w16="http://schemas.microsoft.com/office/word/2018/wordml" xmlns:w16se="http://schemas.microsoft.com/office/word/2015/wordml/symex" xmlns:wpg="http://schemas.microsoft.com/office/word/2010/wordprocessingGroup" xmlns:wpi="http://schemas.microsoft.com/office/word/2010/wordprocessingInk" xmlns:wne="http://schemas.microsoft.com/office/word/2006/wordml" xmlns:wps="http://schemas.microsoft.com/office/word/2010/wordprocessingShape" mc:Ignorable="w14 w15 w16se w16cid w16 w16cex wp14">
   <w:abstractNum w:abstractNumId="0" w15:restartNumberingAfterBreak="0">
+    <w:nsid w:val="06DB3374"/>
+    <w:multiLevelType w:val="hybridMultilevel"/>
+    <w:tmpl w:val="FB0226B8"/>
+    <w:lvl w:ilvl="0" w:tplc="2A50A2F4">
+      <w:start w:val="1"/>
+      <w:numFmt w:val="decimal"/>
+      <w:lvlText w:val="%1."/>
+      <w:lvlJc w:val="left"/>
+      <w:pPr>
+        <w:ind w:left="720" w:hanging="360"/>
+      </w:pPr>
+      <w:rPr>
+        <w:rFonts w:hint="default"/>
+        <w:color w:val="FF0000"/>
+      </w:rPr>
+    </w:lvl>
+    <w:lvl w:ilvl="1" w:tplc="04090019" w:tentative="1">
+      <w:start w:val="1"/>
+      <w:numFmt w:val="lowerLetter"/>
+      <w:lvlText w:val="%2."/>
+      <w:lvlJc w:val="left"/>
+      <w:pPr>
+        <w:ind w:left="1440" w:hanging="360"/>
+      </w:pPr>
+    </w:lvl>
+    <w:lvl w:ilvl="2" w:tplc="0409001B" w:tentative="1">
+      <w:start w:val="1"/>
+      <w:numFmt w:val="lowerRoman"/>
+      <w:lvlText w:val="%3."/>
+      <w:lvlJc w:val="right"/>
+      <w:pPr>
+        <w:ind w:left="2160" w:hanging="180"/>
+      </w:pPr>
+    </w:lvl>
+    <w:lvl w:ilvl="3" w:tplc="0409000F" w:tentative="1">
+      <w:start w:val="1"/>
+      <w:numFmt w:val="decimal"/>
+      <w:lvlText w:val="%4."/>
+      <w:lvlJc w:val="left"/>
+      <w:pPr>
+        <w:ind w:left="2880" w:hanging="360"/>
+      </w:pPr>
+    </w:lvl>
+    <w:lvl w:ilvl="4" w:tplc="04090019" w:tentative="1">
+      <w:start w:val="1"/>
+      <w:numFmt w:val="lowerLetter"/>
+      <w:lvlText w:val="%5."/>
+      <w:lvlJc w:val="left"/>
+      <w:pPr>
+        <w:ind w:left="3600" w:hanging="360"/>
+      </w:pPr>
+    </w:lvl>
+    <w:lvl w:ilvl="5" w:tplc="0409001B" w:tentative="1">
+      <w:start w:val="1"/>
+      <w:numFmt w:val="lowerRoman"/>
+      <w:lvlText w:val="%6."/>
+      <w:lvlJc w:val="right"/>
+      <w:pPr>
+        <w:ind w:left="4320" w:hanging="180"/>
+      </w:pPr>
+    </w:lvl>
+    <w:lvl w:ilvl="6" w:tplc="0409000F" w:tentative="1">
+      <w:start w:val="1"/>
+      <w:numFmt w:val="decimal"/>
+      <w:lvlText w:val="%7."/>
+      <w:lvlJc w:val="left"/>
+      <w:pPr>
+        <w:ind w:left="5040" w:hanging="360"/>
+      </w:pPr>
+    </w:lvl>
+    <w:lvl w:ilvl="7" w:tplc="04090019" w:tentative="1">
+      <w:start w:val="1"/>
+      <w:numFmt w:val="lowerLetter"/>
+      <w:lvlText w:val="%8."/>
+      <w:lvlJc w:val="left"/>
+      <w:pPr>
+        <w:ind w:left="5760" w:hanging="360"/>
+      </w:pPr>
+    </w:lvl>
+    <w:lvl w:ilvl="8" w:tplc="0409001B" w:tentative="1">
+      <w:start w:val="1"/>
+      <w:numFmt w:val="lowerRoman"/>
+      <w:lvlText w:val="%9."/>
+      <w:lvlJc w:val="right"/>
+      <w:pPr>
+        <w:ind w:left="6480" w:hanging="180"/>
+      </w:pPr>
+    </w:lvl>
+  </w:abstractNum>
+  <w:abstractNum w:abstractNumId="1" w15:restartNumberingAfterBreak="0">
     <w:nsid w:val="072A0B3F"/>
     <w:multiLevelType w:val="hybridMultilevel"/>
     <w:tmpl w:val="612C6600"/>
@@ -1552,7 +2221,7 @@
       </w:rPr>
     </w:lvl>
   </w:abstractNum>
-  <w:abstractNum w:abstractNumId="1" w15:restartNumberingAfterBreak="0">
+  <w:abstractNum w:abstractNumId="2" w15:restartNumberingAfterBreak="0">
     <w:nsid w:val="0E0171EB"/>
     <w:multiLevelType w:val="hybridMultilevel"/>
     <w:tmpl w:val="85C68AC2"/>
@@ -1665,7 +2334,7 @@
       </w:rPr>
     </w:lvl>
   </w:abstractNum>
-  <w:abstractNum w:abstractNumId="2" w15:restartNumberingAfterBreak="0">
+  <w:abstractNum w:abstractNumId="3" w15:restartNumberingAfterBreak="0">
     <w:nsid w:val="23D72690"/>
     <w:multiLevelType w:val="hybridMultilevel"/>
     <w:tmpl w:val="255EE0F8"/>
@@ -1778,7 +2447,7 @@
       </w:rPr>
     </w:lvl>
   </w:abstractNum>
-  <w:abstractNum w:abstractNumId="3" w15:restartNumberingAfterBreak="0">
+  <w:abstractNum w:abstractNumId="4" w15:restartNumberingAfterBreak="0">
     <w:nsid w:val="4E2659AF"/>
     <w:multiLevelType w:val="hybridMultilevel"/>
     <w:tmpl w:val="279ACA78"/>
@@ -1891,7 +2560,7 @@
       </w:rPr>
     </w:lvl>
   </w:abstractNum>
-  <w:abstractNum w:abstractNumId="4" w15:restartNumberingAfterBreak="0">
+  <w:abstractNum w:abstractNumId="5" w15:restartNumberingAfterBreak="0">
     <w:nsid w:val="52030763"/>
     <w:multiLevelType w:val="hybridMultilevel"/>
     <w:tmpl w:val="3FE6C6F2"/>
@@ -2004,7 +2673,7 @@
       </w:rPr>
     </w:lvl>
   </w:abstractNum>
-  <w:abstractNum w:abstractNumId="5" w15:restartNumberingAfterBreak="0">
+  <w:abstractNum w:abstractNumId="6" w15:restartNumberingAfterBreak="0">
     <w:nsid w:val="7256113D"/>
     <w:multiLevelType w:val="hybridMultilevel"/>
     <w:tmpl w:val="E5966C5A"/>
@@ -2117,7 +2786,7 @@
       </w:rPr>
     </w:lvl>
   </w:abstractNum>
-  <w:abstractNum w:abstractNumId="6" w15:restartNumberingAfterBreak="0">
+  <w:abstractNum w:abstractNumId="7" w15:restartNumberingAfterBreak="0">
     <w:nsid w:val="72CC3E4B"/>
     <w:multiLevelType w:val="hybridMultilevel"/>
     <w:tmpl w:val="28FA53E8"/>
@@ -2231,25 +2900,28 @@
     </w:lvl>
   </w:abstractNum>
   <w:num w:numId="1">
+    <w:abstractNumId w:val="3"/>
+  </w:num>
+  <w:num w:numId="2">
+    <w:abstractNumId w:val="4"/>
+  </w:num>
+  <w:num w:numId="3">
+    <w:abstractNumId w:val="1"/>
+  </w:num>
+  <w:num w:numId="4">
     <w:abstractNumId w:val="2"/>
   </w:num>
-  <w:num w:numId="2">
-    <w:abstractNumId w:val="3"/>
-  </w:num>
-  <w:num w:numId="3">
-    <w:abstractNumId w:val="0"/>
-  </w:num>
-  <w:num w:numId="4">
-    <w:abstractNumId w:val="1"/>
-  </w:num>
   <w:num w:numId="5">
-    <w:abstractNumId w:val="4"/>
+    <w:abstractNumId w:val="5"/>
   </w:num>
   <w:num w:numId="6">
-    <w:abstractNumId w:val="5"/>
+    <w:abstractNumId w:val="6"/>
   </w:num>
   <w:num w:numId="7">
-    <w:abstractNumId w:val="6"/>
+    <w:abstractNumId w:val="7"/>
+  </w:num>
+  <w:num w:numId="8">
+    <w:abstractNumId w:val="0"/>
   </w:num>
 </w:numbering>
 </file>

</xml_diff>